<commit_message>
converted .doc to .PDF for submissions
</commit_message>
<xml_diff>
--- a/CSC_411_Course_Project_Report.docx
+++ b/CSC_411_Course_Project_Report.docx
@@ -491,15 +491,15 @@
           <w:sz w:val="24"/>
           <w:szCs w:val="24"/>
         </w:rPr>
-        <w:t xml:space="preserve">CSC 411 </w:t>
-      </w:r>
-      <w:r>
-        <w:rPr>
-          <w:rFonts w:ascii="Times New Roman" w:hAnsi="Times New Roman" w:cs="Times New Roman"/>
-          <w:sz w:val="24"/>
-          <w:szCs w:val="24"/>
-        </w:rPr>
-        <w:t>-</w:t>
+        <w:t>CSC 411</w:t>
+      </w:r>
+      <w:r>
+        <w:rPr>
+          <w:rFonts w:ascii="Times New Roman" w:hAnsi="Times New Roman" w:cs="Times New Roman"/>
+          <w:sz w:val="24"/>
+          <w:szCs w:val="24"/>
+        </w:rPr>
+        <w:t xml:space="preserve">  </w:t>
       </w:r>
       <w:r>
         <w:rPr>
@@ -3016,6 +3016,14 @@
           <w:sz w:val="24"/>
           <w:szCs w:val="24"/>
         </w:rPr>
+        <w:tab/>
+      </w:r>
+      <w:r>
+        <w:rPr>
+          <w:rFonts w:ascii="Times New Roman" w:hAnsi="Times New Roman" w:cs="Times New Roman"/>
+          <w:sz w:val="24"/>
+          <w:szCs w:val="24"/>
+        </w:rPr>
         <w:t xml:space="preserve">For implementation, </w:t>
       </w:r>
       <w:r>
@@ -3037,6 +3045,16 @@
     </w:p>
     <w:p>
       <w:pPr>
+        <w:spacing w:line="480" w:lineRule="auto"/>
+        <w:rPr>
+          <w:rFonts w:ascii="Times New Roman" w:hAnsi="Times New Roman" w:cs="Times New Roman"/>
+          <w:sz w:val="24"/>
+          <w:szCs w:val="24"/>
+        </w:rPr>
+      </w:pPr>
+    </w:p>
+    <w:p>
+      <w:pPr>
         <w:spacing w:line="240" w:lineRule="auto"/>
         <w:rPr>
           <w:rFonts w:ascii="Times New Roman" w:hAnsi="Times New Roman" w:cs="Times New Roman"/>
@@ -3047,10 +3065,30 @@
       <w:r>
         <w:rPr>
           <w:rFonts w:ascii="Times New Roman" w:hAnsi="Times New Roman" w:cs="Times New Roman"/>
-          <w:sz w:val="24"/>
-          <w:szCs w:val="24"/>
-        </w:rPr>
-        <w:t>CREATE TABLE `brands` (</w:t>
+          <w:b/>
+          <w:bCs/>
+          <w:sz w:val="24"/>
+          <w:szCs w:val="24"/>
+        </w:rPr>
+        <w:tab/>
+      </w:r>
+      <w:r>
+        <w:rPr>
+          <w:rFonts w:ascii="Times New Roman" w:hAnsi="Times New Roman" w:cs="Times New Roman"/>
+          <w:b/>
+          <w:bCs/>
+          <w:sz w:val="24"/>
+          <w:szCs w:val="24"/>
+        </w:rPr>
+        <w:t>CREATE TABLE</w:t>
+      </w:r>
+      <w:r>
+        <w:rPr>
+          <w:rFonts w:ascii="Times New Roman" w:hAnsi="Times New Roman" w:cs="Times New Roman"/>
+          <w:sz w:val="24"/>
+          <w:szCs w:val="24"/>
+        </w:rPr>
+        <w:t xml:space="preserve"> `brands` (</w:t>
       </w:r>
     </w:p>
     <w:p>
@@ -3068,25 +3106,57 @@
           <w:sz w:val="24"/>
           <w:szCs w:val="24"/>
         </w:rPr>
-        <w:t xml:space="preserve">  `id` </w:t>
-      </w:r>
-      <w:proofErr w:type="gramStart"/>
-      <w:r>
-        <w:rPr>
-          <w:rFonts w:ascii="Times New Roman" w:hAnsi="Times New Roman" w:cs="Times New Roman"/>
-          <w:sz w:val="24"/>
-          <w:szCs w:val="24"/>
-        </w:rPr>
-        <w:t>int(</w:t>
-      </w:r>
-      <w:proofErr w:type="gramEnd"/>
-      <w:r>
-        <w:rPr>
-          <w:rFonts w:ascii="Times New Roman" w:hAnsi="Times New Roman" w:cs="Times New Roman"/>
-          <w:sz w:val="24"/>
-          <w:szCs w:val="24"/>
-        </w:rPr>
-        <w:t>11) NOT NULL,</w:t>
+        <w:t xml:space="preserve">  </w:t>
+      </w:r>
+      <w:r>
+        <w:rPr>
+          <w:rFonts w:ascii="Times New Roman" w:hAnsi="Times New Roman" w:cs="Times New Roman"/>
+          <w:sz w:val="24"/>
+          <w:szCs w:val="24"/>
+        </w:rPr>
+        <w:tab/>
+      </w:r>
+      <w:r>
+        <w:rPr>
+          <w:rFonts w:ascii="Times New Roman" w:hAnsi="Times New Roman" w:cs="Times New Roman"/>
+          <w:sz w:val="24"/>
+          <w:szCs w:val="24"/>
+        </w:rPr>
+        <w:tab/>
+      </w:r>
+      <w:r>
+        <w:rPr>
+          <w:rFonts w:ascii="Times New Roman" w:hAnsi="Times New Roman" w:cs="Times New Roman"/>
+          <w:sz w:val="24"/>
+          <w:szCs w:val="24"/>
+        </w:rPr>
+        <w:t xml:space="preserve">`id` </w:t>
+      </w:r>
+      <w:r>
+        <w:rPr>
+          <w:rFonts w:ascii="Times New Roman" w:hAnsi="Times New Roman" w:cs="Times New Roman"/>
+          <w:b/>
+          <w:bCs/>
+          <w:sz w:val="24"/>
+          <w:szCs w:val="24"/>
+        </w:rPr>
+        <w:t>int</w:t>
+      </w:r>
+      <w:r>
+        <w:rPr>
+          <w:rFonts w:ascii="Times New Roman" w:hAnsi="Times New Roman" w:cs="Times New Roman"/>
+          <w:sz w:val="24"/>
+          <w:szCs w:val="24"/>
+        </w:rPr>
+        <w:t xml:space="preserve"> </w:t>
+      </w:r>
+      <w:r>
+        <w:rPr>
+          <w:rFonts w:ascii="Times New Roman" w:hAnsi="Times New Roman" w:cs="Times New Roman"/>
+          <w:sz w:val="24"/>
+          <w:szCs w:val="24"/>
+        </w:rPr>
+        <w:t>(11) NOT NULL,</w:t>
       </w:r>
     </w:p>
     <w:p>
@@ -3104,7 +3174,49 @@
           <w:sz w:val="24"/>
           <w:szCs w:val="24"/>
         </w:rPr>
-        <w:t xml:space="preserve">  `Name` text NOT NULL,</w:t>
+        <w:t xml:space="preserve">  </w:t>
+      </w:r>
+      <w:r>
+        <w:rPr>
+          <w:rFonts w:ascii="Times New Roman" w:hAnsi="Times New Roman" w:cs="Times New Roman"/>
+          <w:sz w:val="24"/>
+          <w:szCs w:val="24"/>
+        </w:rPr>
+        <w:tab/>
+      </w:r>
+      <w:r>
+        <w:rPr>
+          <w:rFonts w:ascii="Times New Roman" w:hAnsi="Times New Roman" w:cs="Times New Roman"/>
+          <w:sz w:val="24"/>
+          <w:szCs w:val="24"/>
+        </w:rPr>
+        <w:tab/>
+      </w:r>
+      <w:r>
+        <w:rPr>
+          <w:rFonts w:ascii="Times New Roman" w:hAnsi="Times New Roman" w:cs="Times New Roman"/>
+          <w:sz w:val="24"/>
+          <w:szCs w:val="24"/>
+        </w:rPr>
+        <w:t xml:space="preserve">`Name` </w:t>
+      </w:r>
+      <w:r>
+        <w:rPr>
+          <w:rFonts w:ascii="Times New Roman" w:hAnsi="Times New Roman" w:cs="Times New Roman"/>
+          <w:b/>
+          <w:bCs/>
+          <w:sz w:val="24"/>
+          <w:szCs w:val="24"/>
+        </w:rPr>
+        <w:t>text</w:t>
+      </w:r>
+      <w:r>
+        <w:rPr>
+          <w:rFonts w:ascii="Times New Roman" w:hAnsi="Times New Roman" w:cs="Times New Roman"/>
+          <w:sz w:val="24"/>
+          <w:szCs w:val="24"/>
+        </w:rPr>
+        <w:t xml:space="preserve"> NOT NULL,</w:t>
       </w:r>
     </w:p>
     <w:p>
@@ -3122,53 +3234,49 @@
           <w:sz w:val="24"/>
           <w:szCs w:val="24"/>
         </w:rPr>
-        <w:t xml:space="preserve">  `</w:t>
-      </w:r>
-      <w:proofErr w:type="spellStart"/>
-      <w:r>
-        <w:rPr>
-          <w:rFonts w:ascii="Times New Roman" w:hAnsi="Times New Roman" w:cs="Times New Roman"/>
-          <w:sz w:val="24"/>
-          <w:szCs w:val="24"/>
-        </w:rPr>
-        <w:t>CompayOwned</w:t>
-      </w:r>
-      <w:proofErr w:type="spellEnd"/>
-      <w:r>
-        <w:rPr>
-          <w:rFonts w:ascii="Times New Roman" w:hAnsi="Times New Roman" w:cs="Times New Roman"/>
-          <w:sz w:val="24"/>
-          <w:szCs w:val="24"/>
-        </w:rPr>
-        <w:t xml:space="preserve">` </w:t>
-      </w:r>
-      <w:proofErr w:type="spellStart"/>
-      <w:proofErr w:type="gramStart"/>
-      <w:r>
-        <w:rPr>
-          <w:rFonts w:ascii="Times New Roman" w:hAnsi="Times New Roman" w:cs="Times New Roman"/>
-          <w:sz w:val="24"/>
-          <w:szCs w:val="24"/>
-        </w:rPr>
-        <w:t>tinyint</w:t>
-      </w:r>
-      <w:proofErr w:type="spellEnd"/>
-      <w:r>
-        <w:rPr>
-          <w:rFonts w:ascii="Times New Roman" w:hAnsi="Times New Roman" w:cs="Times New Roman"/>
-          <w:sz w:val="24"/>
-          <w:szCs w:val="24"/>
-        </w:rPr>
-        <w:t>(</w:t>
-      </w:r>
-      <w:proofErr w:type="gramEnd"/>
-      <w:r>
-        <w:rPr>
-          <w:rFonts w:ascii="Times New Roman" w:hAnsi="Times New Roman" w:cs="Times New Roman"/>
-          <w:sz w:val="24"/>
-          <w:szCs w:val="24"/>
-        </w:rPr>
-        <w:t>1) NOT NULL DEFAULT 0</w:t>
+        <w:t xml:space="preserve">  </w:t>
+      </w:r>
+      <w:r>
+        <w:rPr>
+          <w:rFonts w:ascii="Times New Roman" w:hAnsi="Times New Roman" w:cs="Times New Roman"/>
+          <w:sz w:val="24"/>
+          <w:szCs w:val="24"/>
+        </w:rPr>
+        <w:tab/>
+      </w:r>
+      <w:r>
+        <w:rPr>
+          <w:rFonts w:ascii="Times New Roman" w:hAnsi="Times New Roman" w:cs="Times New Roman"/>
+          <w:sz w:val="24"/>
+          <w:szCs w:val="24"/>
+        </w:rPr>
+        <w:tab/>
+      </w:r>
+      <w:r>
+        <w:rPr>
+          <w:rFonts w:ascii="Times New Roman" w:hAnsi="Times New Roman" w:cs="Times New Roman"/>
+          <w:sz w:val="24"/>
+          <w:szCs w:val="24"/>
+        </w:rPr>
+        <w:t xml:space="preserve">`CompayOwned` tinyint(1) </w:t>
+      </w:r>
+      <w:r>
+        <w:rPr>
+          <w:rFonts w:ascii="Times New Roman" w:hAnsi="Times New Roman" w:cs="Times New Roman"/>
+          <w:b/>
+          <w:bCs/>
+          <w:sz w:val="24"/>
+          <w:szCs w:val="24"/>
+        </w:rPr>
+        <w:t xml:space="preserve">NOT NULL </w:t>
+      </w:r>
+      <w:r>
+        <w:rPr>
+          <w:rFonts w:ascii="Times New Roman" w:hAnsi="Times New Roman" w:cs="Times New Roman"/>
+          <w:sz w:val="24"/>
+          <w:szCs w:val="24"/>
+        </w:rPr>
+        <w:t>DEFAULT 0</w:t>
       </w:r>
     </w:p>
     <w:p>
@@ -3186,6 +3294,14 @@
           <w:sz w:val="24"/>
           <w:szCs w:val="24"/>
         </w:rPr>
+        <w:tab/>
+      </w:r>
+      <w:r>
+        <w:rPr>
+          <w:rFonts w:ascii="Times New Roman" w:hAnsi="Times New Roman" w:cs="Times New Roman"/>
+          <w:sz w:val="24"/>
+          <w:szCs w:val="24"/>
+        </w:rPr>
         <w:t>)</w:t>
       </w:r>
     </w:p>
@@ -3204,23 +3320,7 @@
           <w:sz w:val="24"/>
           <w:szCs w:val="24"/>
         </w:rPr>
-        <w:t xml:space="preserve">This function creates the table for Brands, </w:t>
-      </w:r>
-      <w:r>
-        <w:rPr>
-          <w:rFonts w:ascii="Times New Roman" w:hAnsi="Times New Roman" w:cs="Times New Roman"/>
-          <w:sz w:val="24"/>
-          <w:szCs w:val="24"/>
-        </w:rPr>
-        <w:t>then</w:t>
-      </w:r>
-      <w:r>
-        <w:rPr>
-          <w:rFonts w:ascii="Times New Roman" w:hAnsi="Times New Roman" w:cs="Times New Roman"/>
-          <w:sz w:val="24"/>
-          <w:szCs w:val="24"/>
-        </w:rPr>
-        <w:t xml:space="preserve"> to add the Data into the Brands Table we used simple Insert function</w:t>
+        <w:t>This function creates the table for Brands, then to add the Data into the Brands Table we used simple Insert function</w:t>
       </w:r>
     </w:p>
     <w:p>
@@ -3232,32 +3332,6 @@
           <w:szCs w:val="24"/>
         </w:rPr>
       </w:pPr>
-      <w:r>
-        <w:rPr>
-          <w:rFonts w:ascii="Times New Roman" w:hAnsi="Times New Roman" w:cs="Times New Roman"/>
-          <w:sz w:val="24"/>
-          <w:szCs w:val="24"/>
-        </w:rPr>
-        <w:t>INSERT INTO `brands` (`id`, `Name`, `</w:t>
-      </w:r>
-      <w:proofErr w:type="spellStart"/>
-      <w:r>
-        <w:rPr>
-          <w:rFonts w:ascii="Times New Roman" w:hAnsi="Times New Roman" w:cs="Times New Roman"/>
-          <w:sz w:val="24"/>
-          <w:szCs w:val="24"/>
-        </w:rPr>
-        <w:t>CompayOwned</w:t>
-      </w:r>
-      <w:proofErr w:type="spellEnd"/>
-      <w:r>
-        <w:rPr>
-          <w:rFonts w:ascii="Times New Roman" w:hAnsi="Times New Roman" w:cs="Times New Roman"/>
-          <w:sz w:val="24"/>
-          <w:szCs w:val="24"/>
-        </w:rPr>
-        <w:t>`) VALUES</w:t>
-      </w:r>
     </w:p>
     <w:p>
       <w:pPr>
@@ -3271,10 +3345,30 @@
       <w:r>
         <w:rPr>
           <w:rFonts w:ascii="Times New Roman" w:hAnsi="Times New Roman" w:cs="Times New Roman"/>
-          <w:sz w:val="24"/>
-          <w:szCs w:val="24"/>
-        </w:rPr>
-        <w:t>this function allowed us to easily add in new information on whenever needed into the database without interfering with previous or later added information.</w:t>
+          <w:b/>
+          <w:bCs/>
+          <w:sz w:val="24"/>
+          <w:szCs w:val="24"/>
+        </w:rPr>
+        <w:tab/>
+      </w:r>
+      <w:r>
+        <w:rPr>
+          <w:rFonts w:ascii="Times New Roman" w:hAnsi="Times New Roman" w:cs="Times New Roman"/>
+          <w:b/>
+          <w:bCs/>
+          <w:sz w:val="24"/>
+          <w:szCs w:val="24"/>
+        </w:rPr>
+        <w:t xml:space="preserve">INSERT INTO </w:t>
+      </w:r>
+      <w:r>
+        <w:rPr>
+          <w:rFonts w:ascii="Times New Roman" w:hAnsi="Times New Roman" w:cs="Times New Roman"/>
+          <w:sz w:val="24"/>
+          <w:szCs w:val="24"/>
+        </w:rPr>
+        <w:t>`brands` (`id`, `Name`, `CompayOwned`) VALUES</w:t>
       </w:r>
     </w:p>
     <w:p>
@@ -3292,32 +3386,26 @@
           <w:sz w:val="24"/>
           <w:szCs w:val="24"/>
         </w:rPr>
-        <w:t xml:space="preserve">We repeated this simple yet effective process through the </w:t>
-      </w:r>
-      <w:r>
-        <w:rPr>
-          <w:rFonts w:ascii="Times New Roman" w:hAnsi="Times New Roman" w:cs="Times New Roman"/>
-          <w:sz w:val="24"/>
-          <w:szCs w:val="24"/>
-        </w:rPr>
-        <w:t>entirety</w:t>
-      </w:r>
-      <w:r>
-        <w:rPr>
-          <w:rFonts w:ascii="Times New Roman" w:hAnsi="Times New Roman" w:cs="Times New Roman"/>
-          <w:sz w:val="24"/>
-          <w:szCs w:val="24"/>
-        </w:rPr>
-        <w:t xml:space="preserve"> of the project.</w:t>
-      </w:r>
-      <w:r>
-        <w:rPr>
-          <w:rFonts w:ascii="Times New Roman" w:hAnsi="Times New Roman" w:cs="Times New Roman"/>
-          <w:sz w:val="24"/>
-          <w:szCs w:val="24"/>
-        </w:rPr>
-        <w:t xml:space="preserve"> For the website portion of the project, we used a software named XAMPP to upload and process the database to </w:t>
-      </w:r>
+        <w:t>T</w:t>
+      </w:r>
+      <w:r>
+        <w:rPr>
+          <w:rFonts w:ascii="Times New Roman" w:hAnsi="Times New Roman" w:cs="Times New Roman"/>
+          <w:sz w:val="24"/>
+          <w:szCs w:val="24"/>
+        </w:rPr>
+        <w:t>his function allowed us to easily add in new information on whenever needed into the database without interfering with previous or later added information.</w:t>
+      </w:r>
+    </w:p>
+    <w:p>
+      <w:pPr>
+        <w:spacing w:line="480" w:lineRule="auto"/>
+        <w:rPr>
+          <w:rFonts w:ascii="Times New Roman" w:hAnsi="Times New Roman" w:cs="Times New Roman"/>
+          <w:sz w:val="24"/>
+          <w:szCs w:val="24"/>
+        </w:rPr>
+      </w:pPr>
       <w:r>
         <w:rPr>
           <w:rFonts w:ascii="Times New Roman" w:hAnsi="Times New Roman" w:cs="Times New Roman"/>
@@ -3325,7 +3413,23 @@
           <w:szCs w:val="24"/>
         </w:rPr>
         <w:lastRenderedPageBreak/>
-        <w:t>a local webserver and make a simple user interface that allows the user to search for specific cars by brand, model, dealership, transmission. The user interface was created using mainly PHP for pulling the information from our database, CSS for design and JavaScript for some added features making it more fluid and streamline.</w:t>
+        <w:tab/>
+      </w:r>
+      <w:r>
+        <w:rPr>
+          <w:rFonts w:ascii="Times New Roman" w:hAnsi="Times New Roman" w:cs="Times New Roman"/>
+          <w:sz w:val="24"/>
+          <w:szCs w:val="24"/>
+        </w:rPr>
+        <w:t>We repeated this simple yet effective process through the entirety of the project.</w:t>
+      </w:r>
+      <w:r>
+        <w:rPr>
+          <w:rFonts w:ascii="Times New Roman" w:hAnsi="Times New Roman" w:cs="Times New Roman"/>
+          <w:sz w:val="24"/>
+          <w:szCs w:val="24"/>
+        </w:rPr>
+        <w:t xml:space="preserve"> For the website portion of the project, we used a software named XAMPP to upload and process the database to a local webserver and make a simple user interface that allows the user to search for specific cars by brand, model, dealership, transmission. The user interface was created using mainly PHP for pulling the information from our database, CSS for design and JavaScript for some added features making it more fluid and streamline.</w:t>
       </w:r>
     </w:p>
     <w:p>
@@ -3713,7 +3817,24 @@
           <w:sz w:val="24"/>
           <w:szCs w:val="24"/>
         </w:rPr>
-        <w:t xml:space="preserve">all cars with that make. You can </w:t>
+        <w:t>all cars with that make.</w:t>
+      </w:r>
+      <w:r>
+        <w:rPr>
+          <w:rFonts w:ascii="Times New Roman" w:hAnsi="Times New Roman" w:cs="Times New Roman"/>
+          <w:sz w:val="24"/>
+          <w:szCs w:val="24"/>
+        </w:rPr>
+        <w:t xml:space="preserve"> </w:t>
+      </w:r>
+      <w:r>
+        <w:rPr>
+          <w:rFonts w:ascii="Times New Roman" w:hAnsi="Times New Roman" w:cs="Times New Roman"/>
+          <w:sz w:val="24"/>
+          <w:szCs w:val="24"/>
+        </w:rPr>
+        <w:lastRenderedPageBreak/>
+        <w:t xml:space="preserve">You can </w:t>
       </w:r>
       <w:r>
         <w:rPr>
@@ -3820,7 +3941,6 @@
           <w:sz w:val="24"/>
           <w:szCs w:val="24"/>
         </w:rPr>
-        <w:lastRenderedPageBreak/>
         <w:drawing>
           <wp:inline distT="0" distB="0" distL="0" distR="0" wp14:anchorId="1FA458C4" wp14:editId="09A52518">
             <wp:extent cx="5943600" cy="3241675"/>
@@ -4149,6 +4269,16 @@
           <w:szCs w:val="24"/>
         </w:rPr>
       </w:pPr>
+    </w:p>
+    <w:p>
+      <w:pPr>
+        <w:spacing w:line="480" w:lineRule="auto"/>
+        <w:rPr>
+          <w:rFonts w:ascii="Times New Roman" w:hAnsi="Times New Roman" w:cs="Times New Roman"/>
+          <w:sz w:val="24"/>
+          <w:szCs w:val="24"/>
+        </w:rPr>
+      </w:pPr>
       <w:r>
         <w:rPr>
           <w:rFonts w:ascii="Times New Roman" w:hAnsi="Times New Roman" w:cs="Times New Roman"/>
@@ -4298,6 +4428,7 @@
           <w:sz w:val="24"/>
           <w:szCs w:val="24"/>
         </w:rPr>
+        <w:lastRenderedPageBreak/>
         <w:t xml:space="preserve">on </w:t>
       </w:r>
       <w:r>
@@ -4466,7 +4597,6 @@
           <w:sz w:val="24"/>
           <w:szCs w:val="24"/>
         </w:rPr>
-        <w:lastRenderedPageBreak/>
         <w:t xml:space="preserve">diagram, and send </w:t>
       </w:r>
       <w:r>

</xml_diff>